<commit_message>
updated assingment 2 report.
</commit_message>
<xml_diff>
--- a/Assignment2/Report/Assignment2 Report v3.docx
+++ b/Assignment2/Report/Assignment2 Report v3.docx
@@ -240,23 +240,12 @@
           <w:sz w:val="20"/>
         </w:rPr>
       </w:pPr>
-      <w:proofErr w:type="spellStart"/>
-      <w:proofErr w:type="gramStart"/>
       <w:r>
         <w:rPr>
           <w:b/>
           <w:sz w:val="20"/>
         </w:rPr>
-        <w:t>sum.c</w:t>
-      </w:r>
-      <w:proofErr w:type="spellEnd"/>
-      <w:proofErr w:type="gramEnd"/>
-      <w:r>
-        <w:rPr>
-          <w:b/>
-          <w:sz w:val="20"/>
-        </w:rPr>
-        <w:t xml:space="preserve"> parallel</w:t>
+        <w:t>sum.c parallel</w:t>
       </w:r>
       <w:r>
         <w:rPr>
@@ -308,21 +297,7 @@
         <w:rPr>
           <w:sz w:val="20"/>
         </w:rPr>
-        <w:t>Inside parallel region, each thread obtains its thread id (</w:t>
-      </w:r>
-      <w:proofErr w:type="spellStart"/>
-      <w:r>
-        <w:rPr>
-          <w:sz w:val="20"/>
-        </w:rPr>
-        <w:t>tid</w:t>
-      </w:r>
-      <w:proofErr w:type="spellEnd"/>
-      <w:r>
-        <w:rPr>
-          <w:sz w:val="20"/>
-        </w:rPr>
-        <w:t>), and determines the start and end of loop by dividing total number with number of threads (tasks)</w:t>
+        <w:t>Inside parallel region, each thread obtains its thread id (tid), and determines the start and end of loop by dividing total number with number of threads (tasks)</w:t>
       </w:r>
       <w:r>
         <w:rPr>
@@ -340,16 +315,8 @@
         <w:rPr>
           <w:sz w:val="20"/>
         </w:rPr>
-        <w:t xml:space="preserve"> by </w:t>
-      </w:r>
-      <w:proofErr w:type="spellStart"/>
-      <w:r>
-        <w:rPr>
-          <w:sz w:val="20"/>
-        </w:rPr>
-        <w:t>tid</w:t>
-      </w:r>
-      <w:proofErr w:type="spellEnd"/>
+        <w:t xml:space="preserve"> by tid</w:t>
+      </w:r>
       <w:r>
         <w:rPr>
           <w:sz w:val="20"/>
@@ -404,14 +371,12 @@
         </w:rPr>
         <w:t xml:space="preserve">numbers. Finally, resulting partial result is copied to </w:t>
       </w:r>
-      <w:proofErr w:type="gramStart"/>
       <w:r>
         <w:rPr>
           <w:sz w:val="20"/>
         </w:rPr>
         <w:t>shared</w:t>
       </w:r>
-      <w:proofErr w:type="gramEnd"/>
       <w:r>
         <w:rPr>
           <w:sz w:val="20"/>
@@ -442,23 +407,12 @@
           <w:sz w:val="20"/>
         </w:rPr>
       </w:pPr>
-      <w:proofErr w:type="spellStart"/>
-      <w:proofErr w:type="gramStart"/>
       <w:r>
         <w:rPr>
           <w:b/>
           <w:sz w:val="20"/>
         </w:rPr>
-        <w:t>sum.c</w:t>
-      </w:r>
-      <w:proofErr w:type="spellEnd"/>
-      <w:proofErr w:type="gramEnd"/>
-      <w:r>
-        <w:rPr>
-          <w:b/>
-          <w:sz w:val="20"/>
-        </w:rPr>
-        <w:t xml:space="preserve"> parallel </w:t>
+        <w:t xml:space="preserve">sum.c parallel </w:t>
       </w:r>
       <w:r>
         <w:rPr>
@@ -511,21 +465,7 @@
         <w:rPr>
           <w:sz w:val="20"/>
         </w:rPr>
-        <w:t xml:space="preserve">Just before </w:t>
-      </w:r>
-      <w:proofErr w:type="gramStart"/>
-      <w:r>
-        <w:rPr>
-          <w:sz w:val="20"/>
-        </w:rPr>
-        <w:t>the for</w:t>
-      </w:r>
-      <w:proofErr w:type="gramEnd"/>
-      <w:r>
-        <w:rPr>
-          <w:sz w:val="20"/>
-        </w:rPr>
-        <w:t xml:space="preserve"> loop, for </w:t>
+        <w:t xml:space="preserve">Just before the for loop, for </w:t>
       </w:r>
       <w:r>
         <w:rPr>
@@ -573,21 +513,7 @@
         <w:rPr>
           <w:sz w:val="20"/>
         </w:rPr>
-        <w:t xml:space="preserve"> calculated results by each threads are added together by “reduction (+</w:t>
-      </w:r>
-      <w:proofErr w:type="gramStart"/>
-      <w:r>
-        <w:rPr>
-          <w:sz w:val="20"/>
-        </w:rPr>
-        <w:t>:result</w:t>
-      </w:r>
-      <w:proofErr w:type="gramEnd"/>
-      <w:r>
-        <w:rPr>
-          <w:sz w:val="20"/>
-        </w:rPr>
-        <w:t>)”.</w:t>
+        <w:t xml:space="preserve"> calculated results by each threads are added together by “reduction (+:result)”.</w:t>
       </w:r>
       <w:r>
         <w:rPr>
@@ -599,35 +525,7 @@
         <w:rPr>
           <w:sz w:val="20"/>
         </w:rPr>
-        <w:t>Also, “</w:t>
-      </w:r>
-      <w:proofErr w:type="spellStart"/>
-      <w:r>
-        <w:rPr>
-          <w:sz w:val="20"/>
-        </w:rPr>
-        <w:t>nowait</w:t>
-      </w:r>
-      <w:proofErr w:type="spellEnd"/>
-      <w:r>
-        <w:rPr>
-          <w:sz w:val="20"/>
-        </w:rPr>
-        <w:t xml:space="preserve">” is added to for directive to remove </w:t>
-      </w:r>
-      <w:proofErr w:type="gramStart"/>
-      <w:r>
-        <w:rPr>
-          <w:sz w:val="20"/>
-        </w:rPr>
-        <w:t>barrier</w:t>
-      </w:r>
-      <w:proofErr w:type="gramEnd"/>
-      <w:r>
-        <w:rPr>
-          <w:sz w:val="20"/>
-        </w:rPr>
-        <w:t xml:space="preserve"> as there is one at end of parallel region. </w:t>
+        <w:t xml:space="preserve">Also, “nowait” is added to for directive to remove barrier as there is one at end of parallel region. </w:t>
       </w:r>
     </w:p>
     <w:p>
@@ -647,23 +545,12 @@
           <w:sz w:val="20"/>
         </w:rPr>
       </w:pPr>
-      <w:proofErr w:type="spellStart"/>
-      <w:proofErr w:type="gramStart"/>
       <w:r>
         <w:rPr>
           <w:b/>
           <w:sz w:val="20"/>
         </w:rPr>
-        <w:t>mm.c</w:t>
-      </w:r>
-      <w:proofErr w:type="spellEnd"/>
-      <w:proofErr w:type="gramEnd"/>
-      <w:r>
-        <w:rPr>
-          <w:b/>
-          <w:sz w:val="20"/>
-        </w:rPr>
-        <w:t xml:space="preserve"> parallel row function</w:t>
+        <w:t>mm.c parallel row function</w:t>
       </w:r>
     </w:p>
     <w:p>
@@ -726,16 +613,8 @@
         <w:rPr>
           <w:sz w:val="20"/>
         </w:rPr>
-        <w:t xml:space="preserve"> by </w:t>
-      </w:r>
-      <w:proofErr w:type="spellStart"/>
-      <w:r>
-        <w:rPr>
-          <w:sz w:val="20"/>
-        </w:rPr>
-        <w:t>tid</w:t>
-      </w:r>
-      <w:proofErr w:type="spellEnd"/>
+        <w:t xml:space="preserve"> by tid</w:t>
+      </w:r>
       <w:r>
         <w:rPr>
           <w:sz w:val="20"/>
@@ -777,23 +656,12 @@
           <w:sz w:val="20"/>
         </w:rPr>
       </w:pPr>
-      <w:proofErr w:type="spellStart"/>
-      <w:proofErr w:type="gramStart"/>
       <w:r>
         <w:rPr>
           <w:b/>
           <w:sz w:val="20"/>
         </w:rPr>
-        <w:t>mm.c</w:t>
-      </w:r>
-      <w:proofErr w:type="spellEnd"/>
-      <w:proofErr w:type="gramEnd"/>
-      <w:r>
-        <w:rPr>
-          <w:b/>
-          <w:sz w:val="20"/>
-        </w:rPr>
-        <w:t xml:space="preserve"> parallel col function</w:t>
+        <w:t>mm.c parallel col function</w:t>
       </w:r>
     </w:p>
     <w:p>
@@ -814,21 +682,7 @@
         <w:rPr>
           <w:sz w:val="20"/>
         </w:rPr>
-        <w:t xml:space="preserve">and enters the parallel region. Compare to previous function, this function performs column-wise decomposition. Therefore, column size of matrix B (M) is divided by number of tasks and multiplied by </w:t>
-      </w:r>
-      <w:proofErr w:type="spellStart"/>
-      <w:r>
-        <w:rPr>
-          <w:sz w:val="20"/>
-        </w:rPr>
-        <w:t>tid</w:t>
-      </w:r>
-      <w:proofErr w:type="spellEnd"/>
-      <w:r>
-        <w:rPr>
-          <w:sz w:val="20"/>
-        </w:rPr>
-        <w:t xml:space="preserve"> to determine the start and end of second for loop. </w:t>
+        <w:t xml:space="preserve">and enters the parallel region. Compare to previous function, this function performs column-wise decomposition. Therefore, column size of matrix B (M) is divided by number of tasks and multiplied by tid to determine the start and end of second for loop. </w:t>
       </w:r>
       <w:r>
         <w:rPr>
@@ -859,39 +713,12 @@
           <w:sz w:val="20"/>
         </w:rPr>
       </w:pPr>
-      <w:proofErr w:type="spellStart"/>
-      <w:proofErr w:type="gramStart"/>
       <w:r>
         <w:rPr>
           <w:b/>
           <w:sz w:val="20"/>
         </w:rPr>
-        <w:t>mm.c</w:t>
-      </w:r>
-      <w:proofErr w:type="spellEnd"/>
-      <w:proofErr w:type="gramEnd"/>
-      <w:r>
-        <w:rPr>
-          <w:b/>
-          <w:sz w:val="20"/>
-        </w:rPr>
-        <w:t xml:space="preserve"> parallel </w:t>
-      </w:r>
-      <w:proofErr w:type="spellStart"/>
-      <w:r>
-        <w:rPr>
-          <w:b/>
-          <w:sz w:val="20"/>
-        </w:rPr>
-        <w:t>rowcol</w:t>
-      </w:r>
-      <w:proofErr w:type="spellEnd"/>
-      <w:r>
-        <w:rPr>
-          <w:b/>
-          <w:sz w:val="20"/>
-        </w:rPr>
-        <w:t xml:space="preserve"> function</w:t>
+        <w:t>mm.c parallel rowcol function</w:t>
       </w:r>
     </w:p>
     <w:p>
@@ -1084,35 +911,13 @@
         <w:rPr>
           <w:sz w:val="20"/>
         </w:rPr>
-        <w:t xml:space="preserve">For example, during </w:t>
-      </w:r>
-      <w:proofErr w:type="spellStart"/>
-      <w:r>
-        <w:rPr>
-          <w:sz w:val="20"/>
-        </w:rPr>
-        <w:t>istart</w:t>
-      </w:r>
-      <w:proofErr w:type="spellEnd"/>
-      <w:r>
-        <w:rPr>
-          <w:sz w:val="20"/>
-        </w:rPr>
-        <w:t xml:space="preserve"> calculation, </w:t>
-      </w:r>
-      <w:proofErr w:type="spellStart"/>
-      <w:r>
-        <w:rPr>
-          <w:sz w:val="20"/>
-        </w:rPr>
-        <w:t>tid</w:t>
-      </w:r>
-      <w:proofErr w:type="spellEnd"/>
-      <w:r>
-        <w:rPr>
-          <w:sz w:val="20"/>
-        </w:rPr>
-        <w:t xml:space="preserve"> needs to be divided by number of tasks in column since same loop range for row should be repeated for all variation of </w:t>
+        <w:t xml:space="preserve">For example, during istart calculation, </w:t>
+      </w:r>
+      <w:r>
+        <w:rPr>
+          <w:sz w:val="20"/>
+        </w:rPr>
+        <w:t xml:space="preserve">tid needs to be divided by number of tasks in column since same loop range for row should be repeated for all variation of </w:t>
       </w:r>
       <w:r>
         <w:rPr>
@@ -1124,21 +929,7 @@
         <w:rPr>
           <w:sz w:val="20"/>
         </w:rPr>
-        <w:t xml:space="preserve">For end calculation, when result is equal to zero, it really means size of matrix (N or M). </w:t>
-      </w:r>
-      <w:proofErr w:type="gramStart"/>
-      <w:r>
-        <w:rPr>
-          <w:sz w:val="20"/>
-        </w:rPr>
-        <w:t>Therefore, if statement is added to take care of this operation.</w:t>
-      </w:r>
-      <w:proofErr w:type="gramEnd"/>
-      <w:r>
-        <w:rPr>
-          <w:sz w:val="20"/>
-        </w:rPr>
-        <w:t xml:space="preserve"> </w:t>
+        <w:t xml:space="preserve">For end calculation, when result is equal to zero, it really means size of matrix (N or M). Therefore, if statement is added to take care of this operation. </w:t>
       </w:r>
       <w:r>
         <w:rPr>
@@ -1150,35 +941,7 @@
         <w:rPr>
           <w:sz w:val="20"/>
         </w:rPr>
-        <w:t xml:space="preserve">modulo is used when dividing </w:t>
-      </w:r>
-      <w:proofErr w:type="spellStart"/>
-      <w:r>
-        <w:rPr>
-          <w:sz w:val="20"/>
-        </w:rPr>
-        <w:t>tid</w:t>
-      </w:r>
-      <w:proofErr w:type="spellEnd"/>
-      <w:r>
-        <w:rPr>
-          <w:sz w:val="20"/>
-        </w:rPr>
-        <w:t xml:space="preserve"> by </w:t>
-      </w:r>
-      <w:proofErr w:type="spellStart"/>
-      <w:r>
-        <w:rPr>
-          <w:sz w:val="20"/>
-        </w:rPr>
-        <w:t>task_r</w:t>
-      </w:r>
-      <w:proofErr w:type="spellEnd"/>
-      <w:r>
-        <w:rPr>
-          <w:sz w:val="20"/>
-        </w:rPr>
-        <w:t xml:space="preserve"> so </w:t>
+        <w:t xml:space="preserve">modulo is used when dividing tid by task_r so </w:t>
       </w:r>
       <w:r>
         <w:rPr>
@@ -1196,63 +959,7 @@
         <w:rPr>
           <w:sz w:val="20"/>
         </w:rPr>
-        <w:t xml:space="preserve">as </w:t>
-      </w:r>
-      <w:proofErr w:type="spellStart"/>
-      <w:r>
-        <w:rPr>
-          <w:sz w:val="20"/>
-        </w:rPr>
-        <w:t>istart</w:t>
-      </w:r>
-      <w:proofErr w:type="spellEnd"/>
-      <w:r>
-        <w:rPr>
-          <w:sz w:val="20"/>
-        </w:rPr>
-        <w:t xml:space="preserve"> to </w:t>
-      </w:r>
-      <w:proofErr w:type="spellStart"/>
-      <w:r>
-        <w:rPr>
-          <w:sz w:val="20"/>
-        </w:rPr>
-        <w:t>iend</w:t>
-      </w:r>
-      <w:proofErr w:type="spellEnd"/>
-      <w:r>
-        <w:rPr>
-          <w:sz w:val="20"/>
-        </w:rPr>
-        <w:t xml:space="preserve">, </w:t>
-      </w:r>
-      <w:proofErr w:type="spellStart"/>
-      <w:r>
-        <w:rPr>
-          <w:sz w:val="20"/>
-        </w:rPr>
-        <w:t>jstart</w:t>
-      </w:r>
-      <w:proofErr w:type="spellEnd"/>
-      <w:r>
-        <w:rPr>
-          <w:sz w:val="20"/>
-        </w:rPr>
-        <w:t xml:space="preserve"> to </w:t>
-      </w:r>
-      <w:proofErr w:type="spellStart"/>
-      <w:r>
-        <w:rPr>
-          <w:sz w:val="20"/>
-        </w:rPr>
-        <w:t>jend</w:t>
-      </w:r>
-      <w:proofErr w:type="spellEnd"/>
-      <w:r>
-        <w:rPr>
-          <w:sz w:val="20"/>
-        </w:rPr>
-        <w:t>, respectively.</w:t>
+        <w:t>as istart to iend, jstart to jend, respectively.</w:t>
       </w:r>
     </w:p>
     <w:p>
@@ -1271,23 +978,12 @@
           <w:sz w:val="20"/>
         </w:rPr>
       </w:pPr>
-      <w:proofErr w:type="spellStart"/>
-      <w:proofErr w:type="gramStart"/>
       <w:r>
         <w:rPr>
           <w:b/>
           <w:sz w:val="20"/>
         </w:rPr>
-        <w:t>mm.c</w:t>
-      </w:r>
-      <w:proofErr w:type="spellEnd"/>
-      <w:proofErr w:type="gramEnd"/>
-      <w:r>
-        <w:rPr>
-          <w:b/>
-          <w:sz w:val="20"/>
-        </w:rPr>
-        <w:t xml:space="preserve"> parallel for row function</w:t>
+        <w:t>mm.c parallel for row function</w:t>
       </w:r>
     </w:p>
     <w:p>
@@ -1308,43 +1004,7 @@
         <w:rPr>
           <w:sz w:val="20"/>
         </w:rPr>
-        <w:t xml:space="preserve">The </w:t>
-      </w:r>
-      <w:proofErr w:type="spellStart"/>
-      <w:r>
-        <w:rPr>
-          <w:sz w:val="20"/>
-        </w:rPr>
-        <w:t>omp_set_num_</w:t>
-      </w:r>
-      <w:proofErr w:type="gramStart"/>
-      <w:r>
-        <w:rPr>
-          <w:sz w:val="20"/>
-        </w:rPr>
-        <w:t>threads</w:t>
-      </w:r>
-      <w:proofErr w:type="spellEnd"/>
-      <w:r>
-        <w:rPr>
-          <w:sz w:val="20"/>
-        </w:rPr>
-        <w:t>(</w:t>
-      </w:r>
-      <w:proofErr w:type="spellStart"/>
-      <w:proofErr w:type="gramEnd"/>
-      <w:r>
-        <w:rPr>
-          <w:sz w:val="20"/>
-        </w:rPr>
-        <w:t>num_tasks</w:t>
-      </w:r>
-      <w:proofErr w:type="spellEnd"/>
-      <w:r>
-        <w:rPr>
-          <w:sz w:val="20"/>
-        </w:rPr>
-        <w:t xml:space="preserve">) defines the number of threads launched when entering parallel region. </w:t>
+        <w:t xml:space="preserve">The omp_set_num_threads(num_tasks) defines the number of threads launched when entering parallel region. </w:t>
       </w:r>
       <w:r>
         <w:rPr>
@@ -1387,21 +1047,7 @@
         <w:rPr>
           <w:sz w:val="20"/>
         </w:rPr>
-        <w:t xml:space="preserve">It is notable that “no wait” is placed in for </w:t>
-      </w:r>
-      <w:proofErr w:type="gramStart"/>
-      <w:r>
-        <w:rPr>
-          <w:sz w:val="20"/>
-        </w:rPr>
-        <w:t>directive</w:t>
-      </w:r>
-      <w:proofErr w:type="gramEnd"/>
-      <w:r>
-        <w:rPr>
-          <w:sz w:val="20"/>
-        </w:rPr>
-        <w:t xml:space="preserve"> as there is also barrier at end of parallel region. </w:t>
+        <w:t xml:space="preserve">It is notable that “no wait” is placed in for directive as there is also barrier at end of parallel region. </w:t>
       </w:r>
     </w:p>
     <w:p>
@@ -1420,23 +1066,12 @@
           <w:sz w:val="20"/>
         </w:rPr>
       </w:pPr>
-      <w:proofErr w:type="spellStart"/>
-      <w:proofErr w:type="gramStart"/>
       <w:r>
         <w:rPr>
           <w:b/>
           <w:sz w:val="20"/>
         </w:rPr>
-        <w:t>mm.c</w:t>
-      </w:r>
-      <w:proofErr w:type="spellEnd"/>
-      <w:proofErr w:type="gramEnd"/>
-      <w:r>
-        <w:rPr>
-          <w:b/>
-          <w:sz w:val="20"/>
-        </w:rPr>
-        <w:t xml:space="preserve"> parallel for col function</w:t>
+        <w:t>mm.c parallel for col function</w:t>
       </w:r>
     </w:p>
     <w:p>
@@ -1482,39 +1117,12 @@
           <w:sz w:val="20"/>
         </w:rPr>
       </w:pPr>
-      <w:proofErr w:type="spellStart"/>
-      <w:proofErr w:type="gramStart"/>
       <w:r>
         <w:rPr>
           <w:b/>
           <w:sz w:val="20"/>
         </w:rPr>
-        <w:t>mm.c</w:t>
-      </w:r>
-      <w:proofErr w:type="spellEnd"/>
-      <w:proofErr w:type="gramEnd"/>
-      <w:r>
-        <w:rPr>
-          <w:b/>
-          <w:sz w:val="20"/>
-        </w:rPr>
-        <w:t xml:space="preserve"> parallel for </w:t>
-      </w:r>
-      <w:proofErr w:type="spellStart"/>
-      <w:r>
-        <w:rPr>
-          <w:b/>
-          <w:sz w:val="20"/>
-        </w:rPr>
-        <w:t>rowcol</w:t>
-      </w:r>
-      <w:proofErr w:type="spellEnd"/>
-      <w:r>
-        <w:rPr>
-          <w:b/>
-          <w:sz w:val="20"/>
-        </w:rPr>
-        <w:t xml:space="preserve"> function</w:t>
+        <w:t>mm.c parallel for rowcol function</w:t>
       </w:r>
     </w:p>
     <w:p>
@@ -1535,21 +1143,7 @@
         <w:rPr>
           <w:sz w:val="20"/>
         </w:rPr>
-        <w:t xml:space="preserve">Since it is against the </w:t>
-      </w:r>
-      <w:proofErr w:type="spellStart"/>
-      <w:r>
-        <w:rPr>
-          <w:sz w:val="20"/>
-        </w:rPr>
-        <w:t>OpenMP</w:t>
-      </w:r>
-      <w:proofErr w:type="spellEnd"/>
-      <w:r>
-        <w:rPr>
-          <w:sz w:val="20"/>
-        </w:rPr>
-        <w:t xml:space="preserve"> rules to place nested for directives inside </w:t>
+        <w:t xml:space="preserve">Since it is against the OpenMP rules to place nested for directives inside </w:t>
       </w:r>
       <w:r>
         <w:rPr>
@@ -1973,6 +1567,8 @@
           <w:sz w:val="20"/>
         </w:rPr>
       </w:pPr>
+      <w:bookmarkStart w:id="0" w:name="_GoBack"/>
+      <w:bookmarkEnd w:id="0"/>
     </w:p>
     <w:p>
       <w:pPr>
@@ -2019,8 +1615,7 @@
         <w:rPr>
           <w:sz w:val="20"/>
         </w:rPr>
-        <w:tab/>
-        <w:t xml:space="preserve">Figure 1 (above left): </w:t>
+        <w:t xml:space="preserve"> </w:t>
       </w:r>
     </w:p>
     <w:p>
@@ -2036,17 +1631,8 @@
           <w:b/>
           <w:sz w:val="20"/>
         </w:rPr>
-        <w:t xml:space="preserve">Performance of </w:t>
-      </w:r>
-      <w:proofErr w:type="spellStart"/>
-      <w:r>
-        <w:rPr>
-          <w:b/>
-          <w:sz w:val="20"/>
-        </w:rPr>
-        <w:t>sum.c</w:t>
-      </w:r>
-      <w:proofErr w:type="spellEnd"/>
+        <w:t>Performance of sum.c</w:t>
+      </w:r>
     </w:p>
     <w:p>
       <w:pPr>
@@ -2068,7 +1654,6 @@
         </w:rPr>
         <w:t xml:space="preserve">running all version of code with only one thread, parallel for function has worst performance as there is overhead introduced with parallel and work sharing directives, which doesn’t really means for single thread execution. </w:t>
       </w:r>
-      <w:proofErr w:type="gramStart"/>
       <w:r>
         <w:rPr>
           <w:sz w:val="20"/>
@@ -2097,14 +1682,7 @@
         <w:rPr>
           <w:sz w:val="20"/>
         </w:rPr>
-        <w:t>.</w:t>
-      </w:r>
-      <w:proofErr w:type="gramEnd"/>
-      <w:r>
-        <w:rPr>
-          <w:sz w:val="20"/>
-        </w:rPr>
-        <w:t xml:space="preserve"> </w:t>
+        <w:t xml:space="preserve">. </w:t>
       </w:r>
       <w:r>
         <w:rPr>
@@ -2217,17 +1795,8 @@
           <w:b/>
           <w:sz w:val="20"/>
         </w:rPr>
-        <w:t xml:space="preserve">Performance of </w:t>
-      </w:r>
-      <w:proofErr w:type="spellStart"/>
-      <w:r>
-        <w:rPr>
-          <w:b/>
-          <w:sz w:val="20"/>
-        </w:rPr>
-        <w:t>mm.c</w:t>
-      </w:r>
-      <w:proofErr w:type="spellEnd"/>
+        <w:t>Performance of mm.c</w:t>
+      </w:r>
     </w:p>
     <w:p>
       <w:pPr>
@@ -2427,23 +1996,7 @@
           <w:b/>
           <w:sz w:val="20"/>
         </w:rPr>
-        <w:t xml:space="preserve">Performance of </w:t>
-      </w:r>
-      <w:proofErr w:type="spellStart"/>
-      <w:r>
-        <w:rPr>
-          <w:b/>
-          <w:sz w:val="20"/>
-        </w:rPr>
-        <w:t>sum.c</w:t>
-      </w:r>
-      <w:proofErr w:type="spellEnd"/>
-      <w:r>
-        <w:rPr>
-          <w:b/>
-          <w:sz w:val="20"/>
-        </w:rPr>
-        <w:t xml:space="preserve"> with different scheduling policy</w:t>
+        <w:t>Performance of sum.c with different scheduling policy</w:t>
       </w:r>
     </w:p>
     <w:p>
@@ -2618,8 +2171,6 @@
           <w:sz w:val="20"/>
         </w:rPr>
       </w:pPr>
-      <w:bookmarkStart w:id="0" w:name="_GoBack"/>
-      <w:bookmarkEnd w:id="0"/>
       <w:r>
         <w:rPr>
           <w:sz w:val="20"/>
@@ -2762,21 +2313,7 @@
         <w:rPr>
           <w:sz w:val="20"/>
         </w:rPr>
-        <w:t xml:space="preserve"> of penalization of algorithm with </w:t>
-      </w:r>
-      <w:proofErr w:type="spellStart"/>
-      <w:r>
-        <w:rPr>
-          <w:sz w:val="20"/>
-        </w:rPr>
-        <w:t>OpenMP</w:t>
-      </w:r>
-      <w:proofErr w:type="spellEnd"/>
-      <w:r>
-        <w:rPr>
-          <w:sz w:val="20"/>
-        </w:rPr>
-        <w:t>.</w:t>
+        <w:t xml:space="preserve"> of penalization of algorithm with OpenMP.</w:t>
       </w:r>
     </w:p>
     <w:p>
@@ -3862,11 +3399,11 @@
         </c:dLbls>
         <c:marker val="1"/>
         <c:smooth val="0"/>
-        <c:axId val="-2012468536"/>
-        <c:axId val="2089730488"/>
+        <c:axId val="2131709864"/>
+        <c:axId val="2125614216"/>
       </c:lineChart>
       <c:catAx>
-        <c:axId val="-2012468536"/>
+        <c:axId val="2131709864"/>
         <c:scaling>
           <c:orientation val="minMax"/>
         </c:scaling>
@@ -3952,7 +3489,7 @@
             <a:endParaRPr lang="en-US"/>
           </a:p>
         </c:txPr>
-        <c:crossAx val="2089730488"/>
+        <c:crossAx val="2125614216"/>
         <c:crosses val="autoZero"/>
         <c:auto val="1"/>
         <c:lblAlgn val="ctr"/>
@@ -3960,7 +3497,7 @@
         <c:noMultiLvlLbl val="0"/>
       </c:catAx>
       <c:valAx>
-        <c:axId val="2089730488"/>
+        <c:axId val="2125614216"/>
         <c:scaling>
           <c:orientation val="minMax"/>
         </c:scaling>
@@ -4052,7 +3589,7 @@
             <a:endParaRPr lang="en-US"/>
           </a:p>
         </c:txPr>
-        <c:crossAx val="-2012468536"/>
+        <c:crossAx val="2131709864"/>
         <c:crosses val="autoZero"/>
         <c:crossBetween val="between"/>
         <c:majorUnit val="2.5"/>
@@ -4290,7 +3827,7 @@
                   <c:v>3.750001203126549</c:v>
                 </c:pt>
                 <c:pt idx="3">
-                  <c:v>5.999980520044413</c:v>
+                  <c:v>5.999980520044412</c:v>
                 </c:pt>
               </c:numCache>
             </c:numRef>
@@ -4381,11 +3918,11 @@
         </c:dLbls>
         <c:marker val="1"/>
         <c:smooth val="0"/>
-        <c:axId val="2122547400"/>
-        <c:axId val="-2018734056"/>
+        <c:axId val="-2090170680"/>
+        <c:axId val="2079479144"/>
       </c:lineChart>
       <c:catAx>
-        <c:axId val="2122547400"/>
+        <c:axId val="-2090170680"/>
         <c:scaling>
           <c:orientation val="minMax"/>
         </c:scaling>
@@ -4464,7 +4001,7 @@
             <a:endParaRPr lang="en-US"/>
           </a:p>
         </c:txPr>
-        <c:crossAx val="-2018734056"/>
+        <c:crossAx val="2079479144"/>
         <c:crosses val="autoZero"/>
         <c:auto val="1"/>
         <c:lblAlgn val="ctr"/>
@@ -4472,7 +4009,7 @@
         <c:noMultiLvlLbl val="0"/>
       </c:catAx>
       <c:valAx>
-        <c:axId val="-2018734056"/>
+        <c:axId val="2079479144"/>
         <c:scaling>
           <c:orientation val="minMax"/>
         </c:scaling>
@@ -4559,7 +4096,7 @@
             <a:endParaRPr lang="en-US"/>
           </a:p>
         </c:txPr>
-        <c:crossAx val="2122547400"/>
+        <c:crossAx val="-2090170680"/>
         <c:crosses val="autoZero"/>
         <c:crossBetween val="between"/>
         <c:majorUnit val="1.0"/>
@@ -5086,11 +4623,11 @@
         </c:dLbls>
         <c:marker val="1"/>
         <c:smooth val="0"/>
-        <c:axId val="-2021114600"/>
-        <c:axId val="-2021557576"/>
+        <c:axId val="-2021388680"/>
+        <c:axId val="-2094318792"/>
       </c:lineChart>
       <c:catAx>
-        <c:axId val="-2021114600"/>
+        <c:axId val="-2021388680"/>
         <c:scaling>
           <c:orientation val="minMax"/>
         </c:scaling>
@@ -5169,7 +4706,7 @@
             <a:endParaRPr lang="en-US"/>
           </a:p>
         </c:txPr>
-        <c:crossAx val="-2021557576"/>
+        <c:crossAx val="-2094318792"/>
         <c:crosses val="autoZero"/>
         <c:auto val="1"/>
         <c:lblAlgn val="ctr"/>
@@ -5177,7 +4714,7 @@
         <c:noMultiLvlLbl val="0"/>
       </c:catAx>
       <c:valAx>
-        <c:axId val="-2021557576"/>
+        <c:axId val="-2094318792"/>
         <c:scaling>
           <c:orientation val="minMax"/>
         </c:scaling>
@@ -5269,7 +4806,7 @@
             <a:endParaRPr lang="en-US"/>
           </a:p>
         </c:txPr>
-        <c:crossAx val="-2021114600"/>
+        <c:crossAx val="-2021388680"/>
         <c:crosses val="autoZero"/>
         <c:crossBetween val="between"/>
       </c:valAx>
@@ -5593,7 +5130,7 @@
                   <c:v>3.836775644636697</c:v>
                 </c:pt>
                 <c:pt idx="3">
-                  <c:v>7.347301947259423</c:v>
+                  <c:v>7.347301947259422</c:v>
                 </c:pt>
               </c:numCache>
             </c:numRef>
@@ -5790,11 +5327,11 @@
         </c:dLbls>
         <c:marker val="1"/>
         <c:smooth val="0"/>
-        <c:axId val="-2021514040"/>
-        <c:axId val="-2021545912"/>
+        <c:axId val="-2021007352"/>
+        <c:axId val="-2018946744"/>
       </c:lineChart>
       <c:catAx>
-        <c:axId val="-2021514040"/>
+        <c:axId val="-2021007352"/>
         <c:scaling>
           <c:orientation val="minMax"/>
         </c:scaling>
@@ -5873,7 +5410,7 @@
             <a:endParaRPr lang="en-US"/>
           </a:p>
         </c:txPr>
-        <c:crossAx val="-2021545912"/>
+        <c:crossAx val="-2018946744"/>
         <c:crosses val="autoZero"/>
         <c:auto val="1"/>
         <c:lblAlgn val="ctr"/>
@@ -5881,7 +5418,7 @@
         <c:noMultiLvlLbl val="0"/>
       </c:catAx>
       <c:valAx>
-        <c:axId val="-2021545912"/>
+        <c:axId val="-2018946744"/>
         <c:scaling>
           <c:orientation val="minMax"/>
         </c:scaling>
@@ -5968,7 +5505,7 @@
             <a:endParaRPr lang="en-US"/>
           </a:p>
         </c:txPr>
-        <c:crossAx val="-2021514040"/>
+        <c:crossAx val="-2021007352"/>
         <c:crosses val="autoZero"/>
         <c:crossBetween val="between"/>
       </c:valAx>
@@ -6432,25 +5969,25 @@
                 <c:formatCode>0.00</c:formatCode>
                 <c:ptCount val="8"/>
                 <c:pt idx="0">
-                  <c:v>5.000113999999998</c:v>
+                  <c:v>5.000113999999997</c:v>
                 </c:pt>
                 <c:pt idx="1">
-                  <c:v>5.000113999999998</c:v>
+                  <c:v>5.000113999999997</c:v>
                 </c:pt>
                 <c:pt idx="2">
-                  <c:v>5.000113999999998</c:v>
+                  <c:v>5.000113999999997</c:v>
                 </c:pt>
                 <c:pt idx="3">
                   <c:v>4.999876</c:v>
                 </c:pt>
                 <c:pt idx="4">
-                  <c:v>5.000113999999998</c:v>
+                  <c:v>5.000113999999997</c:v>
                 </c:pt>
                 <c:pt idx="5">
-                  <c:v>5.000113999999998</c:v>
+                  <c:v>5.000113999999997</c:v>
                 </c:pt>
                 <c:pt idx="6">
-                  <c:v>5.000113999999998</c:v>
+                  <c:v>5.000113999999997</c:v>
                 </c:pt>
                 <c:pt idx="7">
                   <c:v>4.99987</c:v>
@@ -6784,7 +6321,7 @@
                 <c:formatCode>0.00</c:formatCode>
                 <c:ptCount val="8"/>
                 <c:pt idx="0">
-                  <c:v>3.999948999999998</c:v>
+                  <c:v>3.999948999999997</c:v>
                 </c:pt>
                 <c:pt idx="1">
                   <c:v>4.999876</c:v>
@@ -6796,7 +6333,7 @@
                   <c:v>8.000135</c:v>
                 </c:pt>
                 <c:pt idx="4">
-                  <c:v>3.999948999999998</c:v>
+                  <c:v>3.999948999999997</c:v>
                 </c:pt>
                 <c:pt idx="5">
                   <c:v>7.999897</c:v>
@@ -6805,7 +6342,7 @@
                   <c:v>67.99984</c:v>
                 </c:pt>
                 <c:pt idx="7">
-                  <c:v>5.000113999999998</c:v>
+                  <c:v>5.000113999999997</c:v>
                 </c:pt>
               </c:numCache>
             </c:numRef>
@@ -6822,11 +6359,11 @@
         </c:dLbls>
         <c:marker val="1"/>
         <c:smooth val="0"/>
-        <c:axId val="-2011471112"/>
-        <c:axId val="-2125315336"/>
+        <c:axId val="-2089880296"/>
+        <c:axId val="-2020981672"/>
       </c:lineChart>
       <c:catAx>
-        <c:axId val="-2011471112"/>
+        <c:axId val="-2089880296"/>
         <c:scaling>
           <c:orientation val="minMax"/>
         </c:scaling>
@@ -6846,7 +6383,7 @@
             <a:endParaRPr lang="en-US"/>
           </a:p>
         </c:txPr>
-        <c:crossAx val="-2125315336"/>
+        <c:crossAx val="-2020981672"/>
         <c:crosses val="autoZero"/>
         <c:auto val="1"/>
         <c:lblAlgn val="ctr"/>
@@ -6854,7 +6391,7 @@
         <c:noMultiLvlLbl val="0"/>
       </c:catAx>
       <c:valAx>
-        <c:axId val="-2125315336"/>
+        <c:axId val="-2020981672"/>
         <c:scaling>
           <c:orientation val="minMax"/>
         </c:scaling>
@@ -6901,7 +6438,7 @@
             <a:endParaRPr lang="en-US"/>
           </a:p>
         </c:txPr>
-        <c:crossAx val="-2011471112"/>
+        <c:crossAx val="-2089880296"/>
         <c:crosses val="autoZero"/>
         <c:crossBetween val="between"/>
       </c:valAx>
@@ -7256,7 +6793,7 @@
 </file>
 
 <file path=customXml/itemProps1.xml><?xml version="1.0" encoding="utf-8"?>
-<ds:datastoreItem xmlns:ds="http://schemas.openxmlformats.org/officeDocument/2006/customXml" ds:itemID="{FC6843EF-F86F-0E4E-893B-6CDA6A380DD9}">
+<ds:datastoreItem xmlns:ds="http://schemas.openxmlformats.org/officeDocument/2006/customXml" ds:itemID="{9B21804D-2BC1-BE4F-A0C8-650934FE53F8}">
   <ds:schemaRefs>
     <ds:schemaRef ds:uri="http://schemas.openxmlformats.org/officeDocument/2006/bibliography"/>
   </ds:schemaRefs>

</xml_diff>